<commit_message>
feat(student1): Task 226 - Provide a link to a video in which you informally test Requirements #8 and #9 #798
</commit_message>
<xml_diff>
--- a/reports/Student #1/C2/01 - Requirements - Student #1.docx
+++ b/reports/Student #1/C2/01 - Requirements - Student #1.docx
@@ -1868,6 +1868,7 @@
         <w:rPr>
           <w:b/>
           <w:bCs/>
+          <w:noProof/>
           <w:lang w:val="es-ES"/>
         </w:rPr>
         <w:lastRenderedPageBreak/>
@@ -2434,6 +2435,7 @@
       </w:pPr>
       <w:r>
         <w:rPr>
+          <w:noProof/>
           <w:lang w:val="es-ES"/>
         </w:rPr>
         <w:drawing>
@@ -2479,13 +2481,11 @@
         <w:pStyle w:val="Ttulo2"/>
         <w:rPr>
           <w:rFonts w:cstheme="majorHAnsi"/>
-          <w:lang w:val="es-ES"/>
-        </w:rPr>
-      </w:pPr>
-      <w:r>
-        <w:rPr>
-          <w:rFonts w:cstheme="majorHAnsi"/>
-          <w:lang w:val="es-ES"/>
+        </w:rPr>
+      </w:pPr>
+      <w:r>
+        <w:rPr>
+          <w:rFonts w:cstheme="majorHAnsi"/>
         </w:rPr>
         <w:lastRenderedPageBreak/>
         <w:t>Functional requirements</w:t>
@@ -5543,6 +5543,9 @@
       </w:pPr>
       <w:sdt>
         <w:sdtPr>
+          <w:rPr>
+            <w:u w:val="single"/>
+          </w:rPr>
           <w:tag w:val="Verdict"/>
           <w:id w:val="1399551714"/>
           <w:placeholder>
@@ -5553,7 +5556,22 @@
         </w:sdtPr>
         <w:sdtContent>
           <w:r>
-            <w:t xml:space="preserve">    </w:t>
+            <w:rPr>
+              <w:u w:val="single"/>
+            </w:rPr>
+            <w:t xml:space="preserve">  </w:t>
+          </w:r>
+          <w:r>
+            <w:rPr>
+              <w:u w:val="single"/>
+            </w:rPr>
+            <w:t>X</w:t>
+          </w:r>
+          <w:r>
+            <w:rPr>
+              <w:u w:val="single"/>
+            </w:rPr>
+            <w:t xml:space="preserve">  </w:t>
           </w:r>
         </w:sdtContent>
       </w:sdt>
@@ -11036,6 +11054,7 @@
     <w:rsid w:val="001773D9"/>
     <w:rsid w:val="001942D6"/>
     <w:rsid w:val="00196A3D"/>
+    <w:rsid w:val="001F2DE3"/>
     <w:rsid w:val="002707DD"/>
     <w:rsid w:val="00305B14"/>
     <w:rsid w:val="00374B2C"/>
@@ -11081,6 +11100,7 @@
     <w:rsid w:val="00C63AB0"/>
     <w:rsid w:val="00CC1234"/>
     <w:rsid w:val="00CC2992"/>
+    <w:rsid w:val="00D0203E"/>
     <w:rsid w:val="00D334C0"/>
     <w:rsid w:val="00D565DE"/>
     <w:rsid w:val="00D72CB9"/>

</xml_diff>